<commit_message>
Add ref to github
</commit_message>
<xml_diff>
--- a/doc/FCIM-IA-214-Casian-Andrei.docx
+++ b/doc/FCIM-IA-214-Casian-Andrei.docx
@@ -30,17 +30,17 @@
             <wp:effectExtent l="0" t="0" r="0" b="0"/>
             <wp:wrapTight wrapText="bothSides">
               <wp:wrapPolygon edited="0">
-                <wp:start x="3161" y="0"/>
-                <wp:lineTo x="-10" y="4288"/>
-                <wp:lineTo x="-10" y="6427"/>
-                <wp:lineTo x="390" y="17698"/>
-                <wp:lineTo x="4746" y="20911"/>
-                <wp:lineTo x="5531" y="20911"/>
-                <wp:lineTo x="17411" y="20911"/>
-                <wp:lineTo x="21367" y="18761"/>
-                <wp:lineTo x="21367" y="3213"/>
-                <wp:lineTo x="20582" y="0"/>
-                <wp:lineTo x="3161" y="0"/>
+                <wp:start x="3153" y="0"/>
+                <wp:lineTo x="-18" y="4278"/>
+                <wp:lineTo x="-18" y="6417"/>
+                <wp:lineTo x="382" y="17687"/>
+                <wp:lineTo x="4738" y="20900"/>
+                <wp:lineTo x="5522" y="20900"/>
+                <wp:lineTo x="17403" y="20900"/>
+                <wp:lineTo x="21359" y="18750"/>
+                <wp:lineTo x="21359" y="3202"/>
+                <wp:lineTo x="20575" y="0"/>
+                <wp:lineTo x="3153" y="0"/>
               </wp:wrapPolygon>
             </wp:wrapTight>
             <wp:docPr id="1" name="image2.png" descr=""/>
@@ -748,6 +748,7 @@
             <w:rPr>
               <w:webHidden/>
               <w:rStyle w:val="IndexLink"/>
+              <w:vanish w:val="false"/>
             </w:rPr>
             <w:instrText xml:space="preserve"> TOC \z \o "1-3" \u \h</w:instrText>
           </w:r>
@@ -755,17 +756,11 @@
             <w:rPr>
               <w:webHidden/>
               <w:rStyle w:val="IndexLink"/>
+              <w:vanish w:val="false"/>
             </w:rPr>
             <w:fldChar w:fldCharType="separate"/>
           </w:r>
           <w:hyperlink w:anchor="_Toc153836882">
-            <w:r>
-              <w:rPr>
-                <w:webHidden/>
-                <w:rStyle w:val="IndexLink"/>
-              </w:rPr>
-              <w:t>АННОТАЦИЯ</w:t>
-            </w:r>
             <w:r>
               <w:rPr>
                 <w:webHidden/>
@@ -786,9 +781,11 @@
             </w:r>
             <w:r>
               <w:rPr>
+                <w:webHidden/>
                 <w:rStyle w:val="IndexLink"/>
                 <w:vanish w:val="false"/>
               </w:rPr>
+              <w:t>АННОТАЦИЯ</w:t>
               <w:tab/>
               <w:t>3</w:t>
             </w:r>
@@ -815,13 +812,6 @@
             <w:r>
               <w:rPr>
                 <w:webHidden/>
-                <w:rStyle w:val="IndexLink"/>
-              </w:rPr>
-              <w:t>ВВЕДЕНИЕ</w:t>
-            </w:r>
-            <w:r>
-              <w:rPr>
-                <w:webHidden/>
               </w:rPr>
               <w:fldChar w:fldCharType="begin"/>
             </w:r>
@@ -839,9 +829,11 @@
             </w:r>
             <w:r>
               <w:rPr>
+                <w:webHidden/>
                 <w:rStyle w:val="IndexLink"/>
                 <w:vanish w:val="false"/>
               </w:rPr>
+              <w:t>ВВЕДЕНИЕ</w:t>
               <w:tab/>
               <w:t>4</w:t>
             </w:r>
@@ -873,6 +865,7 @@
               <w:rPr>
                 <w:webHidden/>
                 <w:rStyle w:val="IndexLink"/>
+                <w:vanish w:val="false"/>
               </w:rPr>
               <w:t>1.</w:t>
             </w:r>
@@ -946,6 +939,7 @@
               <w:rPr>
                 <w:webHidden/>
                 <w:rStyle w:val="IndexLink"/>
+                <w:vanish w:val="false"/>
               </w:rPr>
               <w:t>2.</w:t>
             </w:r>
@@ -1019,6 +1013,7 @@
               <w:rPr>
                 <w:webHidden/>
                 <w:rStyle w:val="IndexLink"/>
+                <w:vanish w:val="false"/>
                 <w:lang w:eastAsia="ru-MD"/>
               </w:rPr>
               <w:t>3.</w:t>
@@ -1089,13 +1084,6 @@
             <w:r>
               <w:rPr>
                 <w:webHidden/>
-                <w:rStyle w:val="IndexLink"/>
-              </w:rPr>
-              <w:t>ВЫВОДЫ</w:t>
-            </w:r>
-            <w:r>
-              <w:rPr>
-                <w:webHidden/>
               </w:rPr>
               <w:fldChar w:fldCharType="begin"/>
             </w:r>
@@ -1113,9 +1101,11 @@
             </w:r>
             <w:r>
               <w:rPr>
+                <w:webHidden/>
                 <w:rStyle w:val="IndexLink"/>
                 <w:vanish w:val="false"/>
               </w:rPr>
+              <w:t>ВЫВОДЫ</w:t>
               <w:tab/>
               <w:t>12</w:t>
             </w:r>
@@ -1142,13 +1132,6 @@
             <w:r>
               <w:rPr>
                 <w:webHidden/>
-                <w:rStyle w:val="IndexLink"/>
-              </w:rPr>
-              <w:t>БИБЛИОГРАФИЯ</w:t>
-            </w:r>
-            <w:r>
-              <w:rPr>
-                <w:webHidden/>
               </w:rPr>
               <w:fldChar w:fldCharType="begin"/>
             </w:r>
@@ -1166,9 +1149,11 @@
             </w:r>
             <w:r>
               <w:rPr>
+                <w:webHidden/>
                 <w:rStyle w:val="IndexLink"/>
                 <w:vanish w:val="false"/>
               </w:rPr>
+              <w:t>БИБЛИОГРАФИЯ</w:t>
               <w:tab/>
               <w:t>13</w:t>
             </w:r>
@@ -1286,6 +1271,39 @@
     </w:p>
     <w:p>
       <w:pPr>
+        <w:pStyle w:val="Style16"/>
+        <w:ind w:firstLine="619"/>
+        <w:rPr>
+          <w:lang w:val="ru-MD"/>
+        </w:rPr>
+      </w:pPr>
+      <w:r>
+        <w:rPr/>
+        <w:t xml:space="preserve">Работа представлена на </w:t>
+      </w:r>
+      <w:hyperlink r:id="rId4">
+        <w:r>
+          <w:rPr>
+            <w:rStyle w:val="InternetLink"/>
+          </w:rPr>
+          <w:t>https://github.com/kasian-andrei/AD_paper</w:t>
+        </w:r>
+      </w:hyperlink>
+    </w:p>
+    <w:p>
+      <w:pPr>
+        <w:pStyle w:val="Style16"/>
+        <w:ind w:firstLine="619"/>
+        <w:rPr>
+          <w:lang w:val="ru-MD"/>
+        </w:rPr>
+      </w:pPr>
+      <w:r>
+        <w:rPr/>
+      </w:r>
+    </w:p>
+    <w:p>
+      <w:pPr>
         <w:pStyle w:val="Normal"/>
         <w:rPr>
           <w:rFonts w:ascii="Times New Roman" w:hAnsi="Times New Roman"/>
@@ -1459,7 +1477,7 @@
         </w:rPr>
         <w:t xml:space="preserve">Данные были взяты с сайта </w:t>
       </w:r>
-      <w:hyperlink r:id="rId3">
+      <w:hyperlink r:id="rId5">
         <w:r>
           <w:rPr>
             <w:rStyle w:val="InternetLink"/>
@@ -2105,463 +2123,6 @@
                     </pic:cNvPicPr>
                   </pic:nvPicPr>
                   <pic:blipFill>
-                    <a:blip r:embed="rId4"/>
-                    <a:stretch>
-                      <a:fillRect/>
-                    </a:stretch>
-                  </pic:blipFill>
-                  <pic:spPr bwMode="auto">
-                    <a:xfrm>
-                      <a:off x="0" y="0"/>
-                      <a:ext cx="5940425" cy="5940425"/>
-                    </a:xfrm>
-                    <a:prstGeom prst="rect">
-                      <a:avLst/>
-                    </a:prstGeom>
-                  </pic:spPr>
-                </pic:pic>
-              </a:graphicData>
-            </a:graphic>
-          </wp:inline>
-        </w:drawing>
-      </w:r>
-    </w:p>
-    <w:p>
-      <w:pPr>
-        <w:pStyle w:val="Caption1"/>
-        <w:jc w:val="center"/>
-        <w:rPr>
-          <w:b/>
-          <w:b/>
-          <w:bCs/>
-          <w:i w:val="false"/>
-          <w:i w:val="false"/>
-          <w:iCs w:val="false"/>
-          <w:color w:val="000000" w:themeColor="text1"/>
-        </w:rPr>
-      </w:pPr>
-      <w:r>
-        <w:rPr>
-          <w:b/>
-          <w:bCs/>
-          <w:i w:val="false"/>
-          <w:iCs w:val="false"/>
-          <w:color w:val="000000" w:themeColor="text1"/>
-        </w:rPr>
-        <w:t xml:space="preserve">Рисунок </w:t>
-      </w:r>
-      <w:r>
-        <w:rPr>
-          <w:b/>
-          <w:bCs/>
-          <w:i w:val="false"/>
-          <w:iCs w:val="false"/>
-          <w:color w:val="000000" w:themeColor="text1"/>
-        </w:rPr>
-        <w:fldChar w:fldCharType="begin"/>
-      </w:r>
-      <w:r>
-        <w:rPr>
-          <w:i w:val="false"/>
-          <w:b/>
-          <w:iCs w:val="false"/>
-          <w:bCs/>
-          <w:color w:val="000000"/>
-        </w:rPr>
-        <w:instrText xml:space="preserve"> SEQ Рисунок \* ARABIC </w:instrText>
-      </w:r>
-      <w:r>
-        <w:rPr>
-          <w:i w:val="false"/>
-          <w:b/>
-          <w:iCs w:val="false"/>
-          <w:bCs/>
-          <w:color w:val="000000"/>
-        </w:rPr>
-        <w:fldChar w:fldCharType="separate"/>
-      </w:r>
-      <w:r>
-        <w:rPr>
-          <w:i w:val="false"/>
-          <w:b/>
-          <w:iCs w:val="false"/>
-          <w:bCs/>
-          <w:color w:val="000000"/>
-        </w:rPr>
-        <w:t>1</w:t>
-      </w:r>
-      <w:r>
-        <w:rPr>
-          <w:i w:val="false"/>
-          <w:b/>
-          <w:iCs w:val="false"/>
-          <w:bCs/>
-          <w:color w:val="000000"/>
-        </w:rPr>
-        <w:fldChar w:fldCharType="end"/>
-      </w:r>
-      <w:r>
-        <w:rPr>
-          <w:b/>
-          <w:bCs/>
-          <w:i w:val="false"/>
-          <w:iCs w:val="false"/>
-          <w:color w:val="000000" w:themeColor="text1"/>
-          <w:lang w:val="ru-RU"/>
-        </w:rPr>
-        <w:t>. Средняя сумма покупки (</w:t>
-      </w:r>
-      <w:r>
-        <w:rPr>
-          <w:b/>
-          <w:bCs/>
-          <w:i w:val="false"/>
-          <w:iCs w:val="false"/>
-          <w:color w:val="000000" w:themeColor="text1"/>
-          <w:lang w:val="en-US"/>
-        </w:rPr>
-        <w:t>USD</w:t>
-      </w:r>
-      <w:r>
-        <w:rPr>
-          <w:b/>
-          <w:bCs/>
-          <w:i w:val="false"/>
-          <w:iCs w:val="false"/>
-          <w:color w:val="000000" w:themeColor="text1"/>
-        </w:rPr>
-        <w:t>)</w:t>
-      </w:r>
-    </w:p>
-    <w:p>
-      <w:pPr>
-        <w:pStyle w:val="Style16"/>
-        <w:rPr>
-          <w:lang w:val="ru-RU" w:eastAsia="ru-MD"/>
-        </w:rPr>
-      </w:pPr>
-      <w:r>
-        <w:rPr>
-          <w:lang w:val="ru-RU" w:eastAsia="ru-MD"/>
-        </w:rPr>
-        <w:t>Вывод: в среднем девушки тратят на покупки одежды и аксессуаров больше, чем мужчины.</w:t>
-      </w:r>
-    </w:p>
-    <w:p>
-      <w:pPr>
-        <w:pStyle w:val="Style16"/>
-        <w:rPr>
-          <w:lang w:val="ru-RU" w:eastAsia="ru-MD"/>
-        </w:rPr>
-      </w:pPr>
-      <w:r>
-        <w:rPr>
-          <w:lang w:val="ru-RU" w:eastAsia="ru-MD"/>
-        </w:rPr>
-      </w:r>
-    </w:p>
-    <w:p>
-      <w:pPr>
-        <w:pStyle w:val="Normal"/>
-        <w:rPr>
-          <w:rFonts w:ascii="Times New Roman" w:hAnsi="Times New Roman"/>
-          <w:iCs/>
-          <w:color w:val="000000" w:themeColor="text1"/>
-          <w:sz w:val="24"/>
-          <w:lang w:val="ru-RU" w:eastAsia="ru-MD"/>
-        </w:rPr>
-      </w:pPr>
-      <w:r>
-        <w:rPr>
-          <w:rFonts w:ascii="Times New Roman" w:hAnsi="Times New Roman"/>
-          <w:iCs/>
-          <w:color w:val="000000" w:themeColor="text1"/>
-          <w:sz w:val="24"/>
-          <w:lang w:val="ru-RU" w:eastAsia="ru-MD"/>
-        </w:rPr>
-      </w:r>
-      <w:r>
-        <w:br w:type="page"/>
-      </w:r>
-    </w:p>
-    <w:p>
-      <w:pPr>
-        <w:pStyle w:val="Style16"/>
-        <w:rPr>
-          <w:lang w:val="ru-RU" w:eastAsia="ru-MD"/>
-        </w:rPr>
-      </w:pPr>
-      <w:r>
-        <w:rPr>
-          <w:lang w:val="ru-RU" w:eastAsia="ru-MD"/>
-        </w:rPr>
-        <w:t>Также важно знать распределение размеров.</w:t>
-      </w:r>
-    </w:p>
-    <w:p>
-      <w:pPr>
-        <w:pStyle w:val="Normal"/>
-        <w:keepNext w:val="true"/>
-        <w:spacing w:lineRule="auto" w:line="240" w:beforeAutospacing="1" w:afterAutospacing="1"/>
-        <w:jc w:val="center"/>
-        <w:rPr/>
-      </w:pPr>
-      <w:r>
-        <w:rPr/>
-        <w:drawing>
-          <wp:inline distT="0" distB="0" distL="0" distR="0">
-            <wp:extent cx="5940425" cy="5940425"/>
-            <wp:effectExtent l="0" t="0" r="0" b="0"/>
-            <wp:docPr id="3" name="Рисунок 2" descr=""/>
-            <wp:cNvGraphicFramePr>
-              <a:graphicFrameLocks xmlns:a="http://schemas.openxmlformats.org/drawingml/2006/main" noChangeAspect="1"/>
-            </wp:cNvGraphicFramePr>
-            <a:graphic xmlns:a="http://schemas.openxmlformats.org/drawingml/2006/main">
-              <a:graphicData uri="http://schemas.openxmlformats.org/drawingml/2006/picture">
-                <pic:pic xmlns:pic="http://schemas.openxmlformats.org/drawingml/2006/picture">
-                  <pic:nvPicPr>
-                    <pic:cNvPr id="3" name="Рисунок 2" descr=""/>
-                    <pic:cNvPicPr>
-                      <a:picLocks noChangeAspect="1" noChangeArrowheads="1"/>
-                    </pic:cNvPicPr>
-                  </pic:nvPicPr>
-                  <pic:blipFill>
-                    <a:blip r:embed="rId5"/>
-                    <a:stretch>
-                      <a:fillRect/>
-                    </a:stretch>
-                  </pic:blipFill>
-                  <pic:spPr bwMode="auto">
-                    <a:xfrm>
-                      <a:off x="0" y="0"/>
-                      <a:ext cx="5940425" cy="5940425"/>
-                    </a:xfrm>
-                    <a:prstGeom prst="rect">
-                      <a:avLst/>
-                    </a:prstGeom>
-                  </pic:spPr>
-                </pic:pic>
-              </a:graphicData>
-            </a:graphic>
-          </wp:inline>
-        </w:drawing>
-      </w:r>
-    </w:p>
-    <w:p>
-      <w:pPr>
-        <w:pStyle w:val="Caption1"/>
-        <w:jc w:val="center"/>
-        <w:rPr>
-          <w:rFonts w:ascii="Times New Roman" w:hAnsi="Times New Roman" w:eastAsia="Times New Roman" w:cs="Times New Roman"/>
-          <w:b/>
-          <w:b/>
-          <w:bCs/>
-          <w:i w:val="false"/>
-          <w:i w:val="false"/>
-          <w:iCs w:val="false"/>
-          <w:color w:val="000000" w:themeColor="text1"/>
-          <w:sz w:val="24"/>
-          <w:szCs w:val="24"/>
-          <w:lang w:eastAsia="ru-MD"/>
-        </w:rPr>
-      </w:pPr>
-      <w:r>
-        <w:rPr>
-          <w:b/>
-          <w:bCs/>
-          <w:i w:val="false"/>
-          <w:iCs w:val="false"/>
-          <w:color w:val="000000" w:themeColor="text1"/>
-        </w:rPr>
-        <w:t xml:space="preserve">Рисунок </w:t>
-      </w:r>
-      <w:r>
-        <w:rPr>
-          <w:b/>
-          <w:bCs/>
-          <w:i w:val="false"/>
-          <w:iCs w:val="false"/>
-          <w:color w:val="000000" w:themeColor="text1"/>
-        </w:rPr>
-        <w:fldChar w:fldCharType="begin"/>
-      </w:r>
-      <w:r>
-        <w:rPr>
-          <w:i w:val="false"/>
-          <w:b/>
-          <w:iCs w:val="false"/>
-          <w:bCs/>
-          <w:color w:val="000000"/>
-        </w:rPr>
-        <w:instrText xml:space="preserve"> SEQ Рисунок \* ARABIC </w:instrText>
-      </w:r>
-      <w:r>
-        <w:rPr>
-          <w:i w:val="false"/>
-          <w:b/>
-          <w:iCs w:val="false"/>
-          <w:bCs/>
-          <w:color w:val="000000"/>
-        </w:rPr>
-        <w:fldChar w:fldCharType="separate"/>
-      </w:r>
-      <w:r>
-        <w:rPr>
-          <w:i w:val="false"/>
-          <w:b/>
-          <w:iCs w:val="false"/>
-          <w:bCs/>
-          <w:color w:val="000000"/>
-        </w:rPr>
-        <w:t>2</w:t>
-      </w:r>
-      <w:r>
-        <w:rPr>
-          <w:i w:val="false"/>
-          <w:b/>
-          <w:iCs w:val="false"/>
-          <w:bCs/>
-          <w:color w:val="000000"/>
-        </w:rPr>
-        <w:fldChar w:fldCharType="end"/>
-      </w:r>
-      <w:r>
-        <w:rPr>
-          <w:b/>
-          <w:bCs/>
-          <w:i w:val="false"/>
-          <w:iCs w:val="false"/>
-          <w:color w:val="000000" w:themeColor="text1"/>
-          <w:lang w:val="ru-RU"/>
-        </w:rPr>
-        <w:t>. Распределение размеров</w:t>
-      </w:r>
-    </w:p>
-    <w:p>
-      <w:pPr>
-        <w:pStyle w:val="Style16"/>
-        <w:rPr>
-          <w:lang w:val="ru-RU" w:eastAsia="ru-MD"/>
-        </w:rPr>
-      </w:pPr>
-      <w:r>
-        <w:rPr>
-          <w:lang w:val="ru-RU" w:eastAsia="ru-MD"/>
-        </w:rPr>
-      </w:r>
-    </w:p>
-    <w:p>
-      <w:pPr>
-        <w:pStyle w:val="Style16"/>
-        <w:rPr>
-          <w:lang w:val="ru-RU"/>
-        </w:rPr>
-      </w:pPr>
-      <w:r>
-        <w:rPr>
-          <w:lang w:val="ru-RU"/>
-        </w:rPr>
-        <w:t xml:space="preserve">Вывод: преобладание </w:t>
-      </w:r>
-      <w:r>
-        <w:rPr/>
-        <w:t>M</w:t>
-      </w:r>
-      <w:r>
-        <w:rPr>
-          <w:lang w:val="ru-MD"/>
-        </w:rPr>
-        <w:t xml:space="preserve"> </w:t>
-      </w:r>
-      <w:r>
-        <w:rPr>
-          <w:lang w:val="ru-RU"/>
-        </w:rPr>
-        <w:t xml:space="preserve">размера у женщин и </w:t>
-      </w:r>
-      <w:r>
-        <w:rPr/>
-        <w:t>S</w:t>
-      </w:r>
-      <w:r>
-        <w:rPr>
-          <w:lang w:val="ru-MD"/>
-        </w:rPr>
-        <w:t xml:space="preserve"> </w:t>
-      </w:r>
-      <w:r>
-        <w:rPr>
-          <w:lang w:val="ru-RU"/>
-        </w:rPr>
-        <w:t>у мужчин.</w:t>
-      </w:r>
-    </w:p>
-    <w:p>
-      <w:pPr>
-        <w:pStyle w:val="Normal"/>
-        <w:rPr>
-          <w:rFonts w:ascii="Times New Roman" w:hAnsi="Times New Roman"/>
-          <w:iCs/>
-          <w:color w:val="000000" w:themeColor="text1"/>
-          <w:sz w:val="24"/>
-          <w:lang w:val="ru-RU"/>
-        </w:rPr>
-      </w:pPr>
-      <w:r>
-        <w:rPr>
-          <w:rFonts w:ascii="Times New Roman" w:hAnsi="Times New Roman"/>
-          <w:iCs/>
-          <w:color w:val="000000" w:themeColor="text1"/>
-          <w:sz w:val="24"/>
-          <w:lang w:val="ru-RU"/>
-        </w:rPr>
-      </w:r>
-      <w:r>
-        <w:br w:type="page"/>
-      </w:r>
-    </w:p>
-    <w:p>
-      <w:pPr>
-        <w:pStyle w:val="Style16"/>
-        <w:rPr>
-          <w:lang w:val="ru-RU"/>
-        </w:rPr>
-      </w:pPr>
-      <w:r>
-        <w:rPr>
-          <w:lang w:val="ru-RU"/>
-        </w:rPr>
-        <w:t xml:space="preserve">Кроме суммы, потраченной за один поход в магазин, важно знать как часто покупатель будет возвращаться. </w:t>
-      </w:r>
-    </w:p>
-    <w:p>
-      <w:pPr>
-        <w:pStyle w:val="Normal"/>
-        <w:keepNext w:val="true"/>
-        <w:spacing w:lineRule="auto" w:line="240" w:beforeAutospacing="1" w:afterAutospacing="1"/>
-        <w:jc w:val="center"/>
-        <w:rPr/>
-      </w:pPr>
-      <w:r>
-        <w:rPr/>
-        <w:drawing>
-          <wp:inline distT="0" distB="0" distL="0" distR="0">
-            <wp:extent cx="5940425" cy="5940425"/>
-            <wp:effectExtent l="0" t="0" r="0" b="0"/>
-            <wp:docPr id="4" name="Рисунок 4" descr=""/>
-            <wp:cNvGraphicFramePr>
-              <a:graphicFrameLocks xmlns:a="http://schemas.openxmlformats.org/drawingml/2006/main" noChangeAspect="1"/>
-            </wp:cNvGraphicFramePr>
-            <a:graphic xmlns:a="http://schemas.openxmlformats.org/drawingml/2006/main">
-              <a:graphicData uri="http://schemas.openxmlformats.org/drawingml/2006/picture">
-                <pic:pic xmlns:pic="http://schemas.openxmlformats.org/drawingml/2006/picture">
-                  <pic:nvPicPr>
-                    <pic:cNvPr id="4" name="Рисунок 4" descr=""/>
-                    <pic:cNvPicPr>
-                      <a:picLocks noChangeAspect="1" noChangeArrowheads="1"/>
-                    </pic:cNvPicPr>
-                  </pic:nvPicPr>
-                  <pic:blipFill>
                     <a:blip r:embed="rId6"/>
                     <a:stretch>
                       <a:fillRect/>
@@ -2588,7 +2149,6 @@
         <w:pStyle w:val="Caption1"/>
         <w:jc w:val="center"/>
         <w:rPr>
-          <w:rFonts w:ascii="Times New Roman" w:hAnsi="Times New Roman" w:eastAsia="Times New Roman" w:cs="Times New Roman"/>
           <w:b/>
           <w:b/>
           <w:bCs/>
@@ -2596,9 +2156,6 @@
           <w:i w:val="false"/>
           <w:iCs w:val="false"/>
           <w:color w:val="000000" w:themeColor="text1"/>
-          <w:sz w:val="24"/>
-          <w:szCs w:val="24"/>
-          <w:lang w:eastAsia="ru-MD"/>
         </w:rPr>
       </w:pPr>
       <w:r>
@@ -2617,7 +2174,7 @@
           <w:bCs/>
           <w:i w:val="false"/>
           <w:iCs w:val="false"/>
-          <w:color w:val="000000" w:themeColor="text1"/>
+          <w:color w:val="000000"/>
         </w:rPr>
         <w:fldChar w:fldCharType="begin"/>
       </w:r>
@@ -2649,7 +2206,7 @@
           <w:bCs/>
           <w:color w:val="000000"/>
         </w:rPr>
-        <w:t>3</w:t>
+        <w:t>1</w:t>
       </w:r>
       <w:r>
         <w:rPr>
@@ -2670,21 +2227,55 @@
           <w:color w:val="000000" w:themeColor="text1"/>
           <w:lang w:val="ru-RU"/>
         </w:rPr>
-        <w:t>. Частота покупок</w:t>
-      </w:r>
-    </w:p>
-    <w:p>
-      <w:pPr>
-        <w:pStyle w:val="Style16"/>
-        <w:rPr>
-          <w:lang w:val="ru-RU"/>
-        </w:rPr>
-      </w:pPr>
-      <w:r>
-        <w:rPr>
-          <w:lang w:val="ru-RU"/>
-        </w:rPr>
-        <w:t xml:space="preserve">Вывод: девушки покупают одежду и аксессуары чаще, чем мужчины. У женщин преобладают еженедельные покупки, а у мужчин – раз в квартал. </w:t>
+        <w:t>. Средняя сумма покупки (</w:t>
+      </w:r>
+      <w:r>
+        <w:rPr>
+          <w:b/>
+          <w:bCs/>
+          <w:i w:val="false"/>
+          <w:iCs w:val="false"/>
+          <w:color w:val="000000" w:themeColor="text1"/>
+          <w:lang w:val="en-US"/>
+        </w:rPr>
+        <w:t>USD</w:t>
+      </w:r>
+      <w:r>
+        <w:rPr>
+          <w:b/>
+          <w:bCs/>
+          <w:i w:val="false"/>
+          <w:iCs w:val="false"/>
+          <w:color w:val="000000" w:themeColor="text1"/>
+        </w:rPr>
+        <w:t>)</w:t>
+      </w:r>
+    </w:p>
+    <w:p>
+      <w:pPr>
+        <w:pStyle w:val="Style16"/>
+        <w:rPr>
+          <w:lang w:val="ru-RU" w:eastAsia="ru-MD"/>
+        </w:rPr>
+      </w:pPr>
+      <w:r>
+        <w:rPr>
+          <w:lang w:val="ru-RU" w:eastAsia="ru-MD"/>
+        </w:rPr>
+        <w:t>Вывод: в среднем девушки тратят на покупки одежды и аксессуаров больше, чем мужчины.</w:t>
+      </w:r>
+    </w:p>
+    <w:p>
+      <w:pPr>
+        <w:pStyle w:val="Style16"/>
+        <w:rPr>
+          <w:lang w:val="ru-RU" w:eastAsia="ru-MD"/>
+        </w:rPr>
+      </w:pPr>
+      <w:r>
+        <w:rPr>
+          <w:lang w:val="ru-RU" w:eastAsia="ru-MD"/>
+        </w:rPr>
       </w:r>
     </w:p>
     <w:p>
@@ -2695,7 +2286,7 @@
           <w:iCs/>
           <w:color w:val="000000" w:themeColor="text1"/>
           <w:sz w:val="24"/>
-          <w:lang w:val="ru-RU"/>
+          <w:lang w:val="ru-RU" w:eastAsia="ru-MD"/>
         </w:rPr>
       </w:pPr>
       <w:r>
@@ -2704,7 +2295,7 @@
           <w:iCs/>
           <w:color w:val="000000" w:themeColor="text1"/>
           <w:sz w:val="24"/>
-          <w:lang w:val="ru-RU"/>
+          <w:lang w:val="ru-RU" w:eastAsia="ru-MD"/>
         </w:rPr>
       </w:r>
       <w:r>
@@ -2715,14 +2306,14 @@
       <w:pPr>
         <w:pStyle w:val="Style16"/>
         <w:rPr>
-          <w:lang w:val="ru-RU"/>
-        </w:rPr>
-      </w:pPr>
-      <w:r>
-        <w:rPr>
-          <w:lang w:val="ru-RU"/>
-        </w:rPr>
-        <w:t>Также важно знать, какой тип товара интересен конкретному полу.</w:t>
+          <w:lang w:val="ru-RU" w:eastAsia="ru-MD"/>
+        </w:rPr>
+      </w:pPr>
+      <w:r>
+        <w:rPr>
+          <w:lang w:val="ru-RU" w:eastAsia="ru-MD"/>
+        </w:rPr>
+        <w:t>Также важно знать распределение размеров.</w:t>
       </w:r>
     </w:p>
     <w:p>
@@ -2739,7 +2330,7 @@
           <wp:inline distT="0" distB="0" distL="0" distR="0">
             <wp:extent cx="5940425" cy="5940425"/>
             <wp:effectExtent l="0" t="0" r="0" b="0"/>
-            <wp:docPr id="5" name="Рисунок 5" descr=""/>
+            <wp:docPr id="3" name="Рисунок 2" descr=""/>
             <wp:cNvGraphicFramePr>
               <a:graphicFrameLocks xmlns:a="http://schemas.openxmlformats.org/drawingml/2006/main" noChangeAspect="1"/>
             </wp:cNvGraphicFramePr>
@@ -2747,7 +2338,7 @@
               <a:graphicData uri="http://schemas.openxmlformats.org/drawingml/2006/picture">
                 <pic:pic xmlns:pic="http://schemas.openxmlformats.org/drawingml/2006/picture">
                   <pic:nvPicPr>
-                    <pic:cNvPr id="5" name="Рисунок 5" descr=""/>
+                    <pic:cNvPr id="3" name="Рисунок 2" descr=""/>
                     <pic:cNvPicPr>
                       <a:picLocks noChangeAspect="1" noChangeArrowheads="1"/>
                     </pic:cNvPicPr>
@@ -2779,6 +2370,7 @@
         <w:pStyle w:val="Caption1"/>
         <w:jc w:val="center"/>
         <w:rPr>
+          <w:rFonts w:ascii="Times New Roman" w:hAnsi="Times New Roman" w:eastAsia="Times New Roman" w:cs="Times New Roman"/>
           <w:b/>
           <w:b/>
           <w:bCs/>
@@ -2786,7 +2378,9 @@
           <w:i w:val="false"/>
           <w:iCs w:val="false"/>
           <w:color w:val="000000" w:themeColor="text1"/>
-          <w:lang w:val="ru-RU"/>
+          <w:sz w:val="24"/>
+          <w:szCs w:val="24"/>
+          <w:lang w:eastAsia="ru-MD"/>
         </w:rPr>
       </w:pPr>
       <w:r>
@@ -2805,7 +2399,7 @@
           <w:bCs/>
           <w:i w:val="false"/>
           <w:iCs w:val="false"/>
-          <w:color w:val="000000" w:themeColor="text1"/>
+          <w:color w:val="000000"/>
         </w:rPr>
         <w:fldChar w:fldCharType="begin"/>
       </w:r>
@@ -2837,7 +2431,7 @@
           <w:bCs/>
           <w:color w:val="000000"/>
         </w:rPr>
-        <w:t>4</w:t>
+        <w:t>2</w:t>
       </w:r>
       <w:r>
         <w:rPr>
@@ -2858,33 +2452,86 @@
           <w:color w:val="000000" w:themeColor="text1"/>
           <w:lang w:val="ru-RU"/>
         </w:rPr>
-        <w:t>. Распределение по типу товара</w:t>
+        <w:t>. Распределение размеров</w:t>
+      </w:r>
+    </w:p>
+    <w:p>
+      <w:pPr>
+        <w:pStyle w:val="Style16"/>
+        <w:rPr>
+          <w:lang w:val="ru-RU" w:eastAsia="ru-MD"/>
+        </w:rPr>
+      </w:pPr>
+      <w:r>
+        <w:rPr>
+          <w:lang w:val="ru-RU" w:eastAsia="ru-MD"/>
+        </w:rPr>
+      </w:r>
+    </w:p>
+    <w:p>
+      <w:pPr>
+        <w:pStyle w:val="Style16"/>
+        <w:rPr>
+          <w:lang w:val="ru-RU"/>
+        </w:rPr>
+      </w:pPr>
+      <w:r>
+        <w:rPr>
+          <w:lang w:val="ru-RU"/>
+        </w:rPr>
+        <w:t xml:space="preserve">Вывод: преобладание </w:t>
+      </w:r>
+      <w:r>
+        <w:rPr/>
+        <w:t>M</w:t>
+      </w:r>
+      <w:r>
+        <w:rPr>
+          <w:lang w:val="ru-MD"/>
+        </w:rPr>
+        <w:t xml:space="preserve"> </w:t>
+      </w:r>
+      <w:r>
+        <w:rPr>
+          <w:lang w:val="ru-RU"/>
+        </w:rPr>
+        <w:t xml:space="preserve">размера у женщин и </w:t>
+      </w:r>
+      <w:r>
+        <w:rPr/>
+        <w:t>S</w:t>
+      </w:r>
+      <w:r>
+        <w:rPr>
+          <w:lang w:val="ru-MD"/>
+        </w:rPr>
+        <w:t xml:space="preserve"> </w:t>
+      </w:r>
+      <w:r>
+        <w:rPr>
+          <w:lang w:val="ru-RU"/>
+        </w:rPr>
+        <w:t>у мужчин.</w:t>
       </w:r>
     </w:p>
     <w:p>
       <w:pPr>
         <w:pStyle w:val="Normal"/>
         <w:rPr>
-          <w:lang w:val="ru-RU" w:eastAsia="ru-MD"/>
-        </w:rPr>
-      </w:pPr>
-      <w:r>
-        <w:rPr>
-          <w:lang w:val="ru-RU" w:eastAsia="ru-MD"/>
-        </w:rPr>
-        <w:t>Вывод: девушки чаще покупают обувь, а мужчины – одежду.</w:t>
-      </w:r>
-    </w:p>
-    <w:p>
-      <w:pPr>
-        <w:pStyle w:val="Normal"/>
-        <w:rPr>
-          <w:lang w:val="ru-RU" w:eastAsia="ru-MD"/>
-        </w:rPr>
-      </w:pPr>
-      <w:r>
-        <w:rPr>
-          <w:lang w:val="ru-RU" w:eastAsia="ru-MD"/>
+          <w:rFonts w:ascii="Times New Roman" w:hAnsi="Times New Roman"/>
+          <w:iCs/>
+          <w:color w:val="000000" w:themeColor="text1"/>
+          <w:sz w:val="24"/>
+          <w:lang w:val="ru-RU"/>
+        </w:rPr>
+      </w:pPr>
+      <w:r>
+        <w:rPr>
+          <w:rFonts w:ascii="Times New Roman" w:hAnsi="Times New Roman"/>
+          <w:iCs/>
+          <w:color w:val="000000" w:themeColor="text1"/>
+          <w:sz w:val="24"/>
+          <w:lang w:val="ru-RU"/>
         </w:rPr>
       </w:r>
       <w:r>
@@ -2893,16 +2540,16 @@
     </w:p>
     <w:p>
       <w:pPr>
-        <w:pStyle w:val="Normal"/>
-        <w:rPr>
-          <w:lang w:val="ru-RU" w:eastAsia="ru-MD"/>
-        </w:rPr>
-      </w:pPr>
-      <w:r>
-        <w:rPr>
-          <w:lang w:val="ru-RU" w:eastAsia="ru-MD"/>
-        </w:rPr>
-        <w:t>Кроме типа одежды можно посмотреть, какие именно вещи популярны у каждого пола.</w:t>
+        <w:pStyle w:val="Style16"/>
+        <w:rPr>
+          <w:lang w:val="ru-RU"/>
+        </w:rPr>
+      </w:pPr>
+      <w:r>
+        <w:rPr>
+          <w:lang w:val="ru-RU"/>
+        </w:rPr>
+        <w:t xml:space="preserve">Кроме суммы, потраченной за один поход в магазин, важно знать как часто покупатель будет возвращаться. </w:t>
       </w:r>
     </w:p>
     <w:p>
@@ -2919,7 +2566,7 @@
           <wp:inline distT="0" distB="0" distL="0" distR="0">
             <wp:extent cx="5940425" cy="5940425"/>
             <wp:effectExtent l="0" t="0" r="0" b="0"/>
-            <wp:docPr id="6" name="Рисунок 6" descr=""/>
+            <wp:docPr id="4" name="Рисунок 4" descr=""/>
             <wp:cNvGraphicFramePr>
               <a:graphicFrameLocks xmlns:a="http://schemas.openxmlformats.org/drawingml/2006/main" noChangeAspect="1"/>
             </wp:cNvGraphicFramePr>
@@ -2927,7 +2574,7 @@
               <a:graphicData uri="http://schemas.openxmlformats.org/drawingml/2006/picture">
                 <pic:pic xmlns:pic="http://schemas.openxmlformats.org/drawingml/2006/picture">
                   <pic:nvPicPr>
-                    <pic:cNvPr id="6" name="Рисунок 6" descr=""/>
+                    <pic:cNvPr id="4" name="Рисунок 4" descr=""/>
                     <pic:cNvPicPr>
                       <a:picLocks noChangeAspect="1" noChangeArrowheads="1"/>
                     </pic:cNvPicPr>
@@ -2988,7 +2635,378 @@
           <w:bCs/>
           <w:i w:val="false"/>
           <w:iCs w:val="false"/>
+          <w:color w:val="000000"/>
+        </w:rPr>
+        <w:fldChar w:fldCharType="begin"/>
+      </w:r>
+      <w:r>
+        <w:rPr>
+          <w:i w:val="false"/>
+          <w:b/>
+          <w:iCs w:val="false"/>
+          <w:bCs/>
+          <w:color w:val="000000"/>
+        </w:rPr>
+        <w:instrText xml:space="preserve"> SEQ Рисунок \* ARABIC </w:instrText>
+      </w:r>
+      <w:r>
+        <w:rPr>
+          <w:i w:val="false"/>
+          <w:b/>
+          <w:iCs w:val="false"/>
+          <w:bCs/>
+          <w:color w:val="000000"/>
+        </w:rPr>
+        <w:fldChar w:fldCharType="separate"/>
+      </w:r>
+      <w:r>
+        <w:rPr>
+          <w:i w:val="false"/>
+          <w:b/>
+          <w:iCs w:val="false"/>
+          <w:bCs/>
+          <w:color w:val="000000"/>
+        </w:rPr>
+        <w:t>3</w:t>
+      </w:r>
+      <w:r>
+        <w:rPr>
+          <w:i w:val="false"/>
+          <w:b/>
+          <w:iCs w:val="false"/>
+          <w:bCs/>
+          <w:color w:val="000000"/>
+        </w:rPr>
+        <w:fldChar w:fldCharType="end"/>
+      </w:r>
+      <w:r>
+        <w:rPr>
+          <w:b/>
+          <w:bCs/>
+          <w:i w:val="false"/>
+          <w:iCs w:val="false"/>
           <w:color w:val="000000" w:themeColor="text1"/>
+          <w:lang w:val="ru-RU"/>
+        </w:rPr>
+        <w:t>. Частота покупок</w:t>
+      </w:r>
+    </w:p>
+    <w:p>
+      <w:pPr>
+        <w:pStyle w:val="Style16"/>
+        <w:rPr>
+          <w:lang w:val="ru-RU"/>
+        </w:rPr>
+      </w:pPr>
+      <w:r>
+        <w:rPr>
+          <w:lang w:val="ru-RU"/>
+        </w:rPr>
+        <w:t xml:space="preserve">Вывод: девушки покупают одежду и аксессуары чаще, чем мужчины. У женщин преобладают еженедельные покупки, а у мужчин – раз в квартал. </w:t>
+      </w:r>
+    </w:p>
+    <w:p>
+      <w:pPr>
+        <w:pStyle w:val="Normal"/>
+        <w:rPr>
+          <w:rFonts w:ascii="Times New Roman" w:hAnsi="Times New Roman"/>
+          <w:iCs/>
+          <w:color w:val="000000" w:themeColor="text1"/>
+          <w:sz w:val="24"/>
+          <w:lang w:val="ru-RU"/>
+        </w:rPr>
+      </w:pPr>
+      <w:r>
+        <w:rPr>
+          <w:rFonts w:ascii="Times New Roman" w:hAnsi="Times New Roman"/>
+          <w:iCs/>
+          <w:color w:val="000000" w:themeColor="text1"/>
+          <w:sz w:val="24"/>
+          <w:lang w:val="ru-RU"/>
+        </w:rPr>
+      </w:r>
+      <w:r>
+        <w:br w:type="page"/>
+      </w:r>
+    </w:p>
+    <w:p>
+      <w:pPr>
+        <w:pStyle w:val="Style16"/>
+        <w:rPr>
+          <w:lang w:val="ru-RU"/>
+        </w:rPr>
+      </w:pPr>
+      <w:r>
+        <w:rPr>
+          <w:lang w:val="ru-RU"/>
+        </w:rPr>
+        <w:t>Также важно знать, какой тип товара интересен конкретному полу.</w:t>
+      </w:r>
+    </w:p>
+    <w:p>
+      <w:pPr>
+        <w:pStyle w:val="Normal"/>
+        <w:keepNext w:val="true"/>
+        <w:spacing w:lineRule="auto" w:line="240" w:beforeAutospacing="1" w:afterAutospacing="1"/>
+        <w:jc w:val="center"/>
+        <w:rPr/>
+      </w:pPr>
+      <w:r>
+        <w:rPr/>
+        <w:drawing>
+          <wp:inline distT="0" distB="0" distL="0" distR="0">
+            <wp:extent cx="5940425" cy="5940425"/>
+            <wp:effectExtent l="0" t="0" r="0" b="0"/>
+            <wp:docPr id="5" name="Рисунок 5" descr=""/>
+            <wp:cNvGraphicFramePr>
+              <a:graphicFrameLocks xmlns:a="http://schemas.openxmlformats.org/drawingml/2006/main" noChangeAspect="1"/>
+            </wp:cNvGraphicFramePr>
+            <a:graphic xmlns:a="http://schemas.openxmlformats.org/drawingml/2006/main">
+              <a:graphicData uri="http://schemas.openxmlformats.org/drawingml/2006/picture">
+                <pic:pic xmlns:pic="http://schemas.openxmlformats.org/drawingml/2006/picture">
+                  <pic:nvPicPr>
+                    <pic:cNvPr id="5" name="Рисунок 5" descr=""/>
+                    <pic:cNvPicPr>
+                      <a:picLocks noChangeAspect="1" noChangeArrowheads="1"/>
+                    </pic:cNvPicPr>
+                  </pic:nvPicPr>
+                  <pic:blipFill>
+                    <a:blip r:embed="rId9"/>
+                    <a:stretch>
+                      <a:fillRect/>
+                    </a:stretch>
+                  </pic:blipFill>
+                  <pic:spPr bwMode="auto">
+                    <a:xfrm>
+                      <a:off x="0" y="0"/>
+                      <a:ext cx="5940425" cy="5940425"/>
+                    </a:xfrm>
+                    <a:prstGeom prst="rect">
+                      <a:avLst/>
+                    </a:prstGeom>
+                  </pic:spPr>
+                </pic:pic>
+              </a:graphicData>
+            </a:graphic>
+          </wp:inline>
+        </w:drawing>
+      </w:r>
+    </w:p>
+    <w:p>
+      <w:pPr>
+        <w:pStyle w:val="Caption1"/>
+        <w:jc w:val="center"/>
+        <w:rPr>
+          <w:b/>
+          <w:b/>
+          <w:bCs/>
+          <w:i w:val="false"/>
+          <w:i w:val="false"/>
+          <w:iCs w:val="false"/>
+          <w:color w:val="000000" w:themeColor="text1"/>
+          <w:lang w:val="ru-RU"/>
+        </w:rPr>
+      </w:pPr>
+      <w:r>
+        <w:rPr>
+          <w:b/>
+          <w:bCs/>
+          <w:i w:val="false"/>
+          <w:iCs w:val="false"/>
+          <w:color w:val="000000" w:themeColor="text1"/>
+        </w:rPr>
+        <w:t xml:space="preserve">Рисунок </w:t>
+      </w:r>
+      <w:r>
+        <w:rPr>
+          <w:b/>
+          <w:bCs/>
+          <w:i w:val="false"/>
+          <w:iCs w:val="false"/>
+          <w:color w:val="000000"/>
+        </w:rPr>
+        <w:fldChar w:fldCharType="begin"/>
+      </w:r>
+      <w:r>
+        <w:rPr>
+          <w:i w:val="false"/>
+          <w:b/>
+          <w:iCs w:val="false"/>
+          <w:bCs/>
+          <w:color w:val="000000"/>
+        </w:rPr>
+        <w:instrText xml:space="preserve"> SEQ Рисунок \* ARABIC </w:instrText>
+      </w:r>
+      <w:r>
+        <w:rPr>
+          <w:i w:val="false"/>
+          <w:b/>
+          <w:iCs w:val="false"/>
+          <w:bCs/>
+          <w:color w:val="000000"/>
+        </w:rPr>
+        <w:fldChar w:fldCharType="separate"/>
+      </w:r>
+      <w:r>
+        <w:rPr>
+          <w:i w:val="false"/>
+          <w:b/>
+          <w:iCs w:val="false"/>
+          <w:bCs/>
+          <w:color w:val="000000"/>
+        </w:rPr>
+        <w:t>4</w:t>
+      </w:r>
+      <w:r>
+        <w:rPr>
+          <w:i w:val="false"/>
+          <w:b/>
+          <w:iCs w:val="false"/>
+          <w:bCs/>
+          <w:color w:val="000000"/>
+        </w:rPr>
+        <w:fldChar w:fldCharType="end"/>
+      </w:r>
+      <w:r>
+        <w:rPr>
+          <w:b/>
+          <w:bCs/>
+          <w:i w:val="false"/>
+          <w:iCs w:val="false"/>
+          <w:color w:val="000000" w:themeColor="text1"/>
+          <w:lang w:val="ru-RU"/>
+        </w:rPr>
+        <w:t>. Распределение по типу товара</w:t>
+      </w:r>
+    </w:p>
+    <w:p>
+      <w:pPr>
+        <w:pStyle w:val="Normal"/>
+        <w:rPr>
+          <w:lang w:val="ru-RU" w:eastAsia="ru-MD"/>
+        </w:rPr>
+      </w:pPr>
+      <w:r>
+        <w:rPr>
+          <w:lang w:val="ru-RU" w:eastAsia="ru-MD"/>
+        </w:rPr>
+        <w:t>Вывод: девушки чаще покупают обувь, а мужчины – одежду.</w:t>
+      </w:r>
+    </w:p>
+    <w:p>
+      <w:pPr>
+        <w:pStyle w:val="Normal"/>
+        <w:rPr>
+          <w:lang w:val="ru-RU" w:eastAsia="ru-MD"/>
+        </w:rPr>
+      </w:pPr>
+      <w:r>
+        <w:rPr>
+          <w:lang w:val="ru-RU" w:eastAsia="ru-MD"/>
+        </w:rPr>
+      </w:r>
+      <w:r>
+        <w:br w:type="page"/>
+      </w:r>
+    </w:p>
+    <w:p>
+      <w:pPr>
+        <w:pStyle w:val="Normal"/>
+        <w:rPr>
+          <w:lang w:val="ru-RU" w:eastAsia="ru-MD"/>
+        </w:rPr>
+      </w:pPr>
+      <w:r>
+        <w:rPr>
+          <w:lang w:val="ru-RU" w:eastAsia="ru-MD"/>
+        </w:rPr>
+        <w:t>Кроме типа одежды можно посмотреть, какие именно вещи популярны у каждого пола.</w:t>
+      </w:r>
+    </w:p>
+    <w:p>
+      <w:pPr>
+        <w:pStyle w:val="Normal"/>
+        <w:keepNext w:val="true"/>
+        <w:spacing w:lineRule="auto" w:line="240" w:beforeAutospacing="1" w:afterAutospacing="1"/>
+        <w:jc w:val="center"/>
+        <w:rPr/>
+      </w:pPr>
+      <w:r>
+        <w:rPr/>
+        <w:drawing>
+          <wp:inline distT="0" distB="0" distL="0" distR="0">
+            <wp:extent cx="5940425" cy="5940425"/>
+            <wp:effectExtent l="0" t="0" r="0" b="0"/>
+            <wp:docPr id="6" name="Рисунок 6" descr=""/>
+            <wp:cNvGraphicFramePr>
+              <a:graphicFrameLocks xmlns:a="http://schemas.openxmlformats.org/drawingml/2006/main" noChangeAspect="1"/>
+            </wp:cNvGraphicFramePr>
+            <a:graphic xmlns:a="http://schemas.openxmlformats.org/drawingml/2006/main">
+              <a:graphicData uri="http://schemas.openxmlformats.org/drawingml/2006/picture">
+                <pic:pic xmlns:pic="http://schemas.openxmlformats.org/drawingml/2006/picture">
+                  <pic:nvPicPr>
+                    <pic:cNvPr id="6" name="Рисунок 6" descr=""/>
+                    <pic:cNvPicPr>
+                      <a:picLocks noChangeAspect="1" noChangeArrowheads="1"/>
+                    </pic:cNvPicPr>
+                  </pic:nvPicPr>
+                  <pic:blipFill>
+                    <a:blip r:embed="rId10"/>
+                    <a:stretch>
+                      <a:fillRect/>
+                    </a:stretch>
+                  </pic:blipFill>
+                  <pic:spPr bwMode="auto">
+                    <a:xfrm>
+                      <a:off x="0" y="0"/>
+                      <a:ext cx="5940425" cy="5940425"/>
+                    </a:xfrm>
+                    <a:prstGeom prst="rect">
+                      <a:avLst/>
+                    </a:prstGeom>
+                  </pic:spPr>
+                </pic:pic>
+              </a:graphicData>
+            </a:graphic>
+          </wp:inline>
+        </w:drawing>
+      </w:r>
+    </w:p>
+    <w:p>
+      <w:pPr>
+        <w:pStyle w:val="Caption1"/>
+        <w:jc w:val="center"/>
+        <w:rPr>
+          <w:rFonts w:ascii="Times New Roman" w:hAnsi="Times New Roman" w:eastAsia="Times New Roman" w:cs="Times New Roman"/>
+          <w:b/>
+          <w:b/>
+          <w:bCs/>
+          <w:i w:val="false"/>
+          <w:i w:val="false"/>
+          <w:iCs w:val="false"/>
+          <w:color w:val="000000" w:themeColor="text1"/>
+          <w:sz w:val="24"/>
+          <w:szCs w:val="24"/>
+          <w:lang w:eastAsia="ru-MD"/>
+        </w:rPr>
+      </w:pPr>
+      <w:r>
+        <w:rPr>
+          <w:b/>
+          <w:bCs/>
+          <w:i w:val="false"/>
+          <w:iCs w:val="false"/>
+          <w:color w:val="000000" w:themeColor="text1"/>
+        </w:rPr>
+        <w:t xml:space="preserve">Рисунок </w:t>
+      </w:r>
+      <w:r>
+        <w:rPr>
+          <w:b/>
+          <w:bCs/>
+          <w:i w:val="false"/>
+          <w:iCs w:val="false"/>
+          <w:color w:val="000000"/>
         </w:rPr>
         <w:fldChar w:fldCharType="begin"/>
       </w:r>
@@ -3599,7 +3617,7 @@
                     </pic:cNvPicPr>
                   </pic:nvPicPr>
                   <pic:blipFill>
-                    <a:blip r:embed="rId9"/>
+                    <a:blip r:embed="rId11"/>
                     <a:stretch>
                       <a:fillRect/>
                     </a:stretch>
@@ -3651,7 +3669,7 @@
           <w:bCs/>
           <w:i w:val="false"/>
           <w:iCs w:val="false"/>
-          <w:color w:val="000000" w:themeColor="text1"/>
+          <w:color w:val="000000"/>
         </w:rPr>
         <w:fldChar w:fldCharType="begin"/>
       </w:r>
@@ -3858,7 +3876,7 @@
         </w:numPr>
         <w:rPr/>
       </w:pPr>
-      <w:hyperlink r:id="rId10">
+      <w:hyperlink r:id="rId12">
         <w:r>
           <w:rPr>
             <w:rStyle w:val="InternetLink"/>
@@ -3876,7 +3894,7 @@
         </w:numPr>
         <w:rPr/>
       </w:pPr>
-      <w:hyperlink r:id="rId11">
+      <w:hyperlink r:id="rId13">
         <w:r>
           <w:rPr>
             <w:rStyle w:val="InternetLink"/>
@@ -3894,7 +3912,7 @@
         </w:numPr>
         <w:rPr/>
       </w:pPr>
-      <w:hyperlink r:id="rId12">
+      <w:hyperlink r:id="rId14">
         <w:r>
           <w:rPr>
             <w:rStyle w:val="InternetLink"/>
@@ -3912,7 +3930,7 @@
         </w:numPr>
         <w:rPr/>
       </w:pPr>
-      <w:hyperlink r:id="rId13">
+      <w:hyperlink r:id="rId15">
         <w:r>
           <w:rPr>
             <w:rStyle w:val="InternetLink"/>
@@ -3932,7 +3950,7 @@
       </w:r>
     </w:p>
     <w:sectPr>
-      <w:footerReference w:type="default" r:id="rId14"/>
+      <w:footerReference w:type="default" r:id="rId16"/>
       <w:type w:val="nextPage"/>
       <w:pgSz w:w="11906" w:h="16838"/>
       <w:pgMar w:left="1701" w:right="850" w:gutter="0" w:header="0" w:top="1134" w:footer="708" w:bottom="1134"/>
@@ -3953,7 +3971,7 @@
         <w:docPartGallery w:val="Page Numbers (Bottom of Page)"/>
         <w:docPartUnique w:val="true"/>
       </w:docPartObj>
-      <w:id w:val="1930852699"/>
+      <w:id w:val="2012219306"/>
     </w:sdtPr>
     <w:sdtContent>
       <w:p>
@@ -4908,6 +4926,7 @@
     <w:qFormat/>
     <w:pPr>
       <w:widowControl/>
+      <w:suppressAutoHyphens w:val="true"/>
       <w:bidi w:val="0"/>
       <w:spacing w:lineRule="auto" w:line="259" w:before="0" w:after="160"/>
       <w:jc w:val="left"/>
@@ -5297,6 +5316,7 @@
     <w:rsid w:val="00155d5c"/>
     <w:pPr>
       <w:widowControl/>
+      <w:suppressAutoHyphens w:val="true"/>
       <w:bidi w:val="0"/>
       <w:spacing w:lineRule="auto" w:line="360" w:before="0" w:after="0"/>
       <w:jc w:val="both"/>

</xml_diff>